<commit_message>
chỉnh sửa db qlbh
</commit_message>
<xml_diff>
--- a/Diagram_CacXuLy.docx
+++ b/Diagram_CacXuLy.docx
@@ -12,16 +12,16 @@
         <mc:AlternateContent>
           <mc:Choice Requires="wpg">
             <w:drawing>
-              <wp:anchor distT="0" distB="0" distL="114300" distR="114300" simplePos="0" relativeHeight="251710464" behindDoc="0" locked="0" layoutInCell="1" allowOverlap="1">
+              <wp:anchor distT="0" distB="0" distL="114300" distR="114300" simplePos="0" relativeHeight="251710464" behindDoc="0" locked="0" layoutInCell="1" allowOverlap="1" wp14:anchorId="6E910C2F" wp14:editId="4D8D6C85">
                 <wp:simplePos x="0" y="0"/>
                 <wp:positionH relativeFrom="column">
-                  <wp:posOffset>139065</wp:posOffset>
+                  <wp:posOffset>48021</wp:posOffset>
                 </wp:positionH>
                 <wp:positionV relativeFrom="paragraph">
-                  <wp:posOffset>347345</wp:posOffset>
+                  <wp:posOffset>346479</wp:posOffset>
                 </wp:positionV>
-                <wp:extent cx="5210175" cy="3857625"/>
-                <wp:effectExtent l="0" t="0" r="28575" b="28575"/>
+                <wp:extent cx="5253214" cy="5286375"/>
+                <wp:effectExtent l="0" t="0" r="5080" b="28575"/>
                 <wp:wrapNone/>
                 <wp:docPr id="29" name="Group 29"/>
                 <wp:cNvGraphicFramePr/>
@@ -32,9 +32,9 @@
                       <wpg:grpSpPr>
                         <a:xfrm>
                           <a:off x="0" y="0"/>
-                          <a:ext cx="5210175" cy="3857625"/>
-                          <a:chOff x="0" y="0"/>
-                          <a:chExt cx="5210175" cy="3857625"/>
+                          <a:ext cx="5253214" cy="5286375"/>
+                          <a:chOff x="-85715" y="0"/>
+                          <a:chExt cx="5253214" cy="5286375"/>
                         </a:xfrm>
                       </wpg:grpSpPr>
                       <wps:wsp>
@@ -87,8 +87,8 @@
                         <wps:cNvSpPr/>
                         <wps:spPr>
                           <a:xfrm>
-                            <a:off x="2705100" y="800100"/>
-                            <a:ext cx="408305" cy="400050"/>
+                            <a:off x="2676525" y="790574"/>
+                            <a:ext cx="476250" cy="428626"/>
                           </a:xfrm>
                           <a:prstGeom prst="ellipse">
                             <a:avLst/>
@@ -112,11 +112,14 @@
                           <w:txbxContent>
                             <w:p>
                               <w:pPr>
-                                <w:ind w:left="-284" w:right="-231"/>
+                                <w:ind w:left="-284" w:right="-315"/>
                                 <w:jc w:val="center"/>
                               </w:pPr>
                               <w:r>
                                 <w:t>Của</w:t>
+                              </w:r>
+                              <w:r>
+                                <w:t>1</w:t>
                               </w:r>
                             </w:p>
                           </w:txbxContent>
@@ -133,8 +136,8 @@
                         <wps:cNvSpPr txBox="1"/>
                         <wps:spPr>
                           <a:xfrm>
-                            <a:off x="676275" y="800100"/>
-                            <a:ext cx="461176" cy="295275"/>
+                            <a:off x="676274" y="800100"/>
+                            <a:ext cx="523875" cy="295275"/>
                           </a:xfrm>
                           <a:prstGeom prst="rect">
                             <a:avLst/>
@@ -161,7 +164,16 @@
                           <w:txbxContent>
                             <w:p>
                               <w:r>
-                                <w:t>1,1</w:t>
+                                <w:t>(</w:t>
+                              </w:r>
+                              <w:r>
+                                <w:t>0</w:t>
+                              </w:r>
+                              <w:r>
+                                <w:t>,1</w:t>
+                              </w:r>
+                              <w:r>
+                                <w:t>)</w:t>
                               </w:r>
                             </w:p>
                           </w:txbxContent>
@@ -178,7 +190,7 @@
                         <wps:cNvSpPr/>
                         <wps:spPr>
                           <a:xfrm>
-                            <a:off x="123825" y="2152650"/>
+                            <a:off x="143219" y="438150"/>
                             <a:ext cx="933450" cy="304800"/>
                           </a:xfrm>
                           <a:prstGeom prst="rect">
@@ -313,7 +325,7 @@
                         <wps:cNvSpPr/>
                         <wps:spPr>
                           <a:xfrm>
-                            <a:off x="0" y="409575"/>
+                            <a:off x="-85715" y="2143844"/>
                             <a:ext cx="1171575" cy="304800"/>
                           </a:xfrm>
                           <a:prstGeom prst="rect">
@@ -358,7 +370,7 @@
                         <wps:cNvSpPr/>
                         <wps:spPr>
                           <a:xfrm>
-                            <a:off x="4276725" y="904875"/>
+                            <a:off x="4124325" y="428625"/>
                             <a:ext cx="933450" cy="304800"/>
                           </a:xfrm>
                           <a:prstGeom prst="rect">
@@ -386,7 +398,7 @@
                                 <w:jc w:val="center"/>
                               </w:pPr>
                               <w:r>
-                                <w:t>KH_VIP</w:t>
+                                <w:t>KhuVuc</w:t>
                               </w:r>
                             </w:p>
                           </w:txbxContent>
@@ -450,8 +462,8 @@
                         <wps:cNvSpPr/>
                         <wps:spPr>
                           <a:xfrm>
-                            <a:off x="381000" y="1228725"/>
-                            <a:ext cx="408305" cy="400050"/>
+                            <a:off x="266700" y="1200150"/>
+                            <a:ext cx="619125" cy="485775"/>
                           </a:xfrm>
                           <a:prstGeom prst="ellipse">
                             <a:avLst/>
@@ -475,9 +487,12 @@
                           <w:txbxContent>
                             <w:p>
                               <w:pPr>
-                                <w:ind w:left="-284" w:right="-231"/>
+                                <w:ind w:left="-284" w:right="-255"/>
                                 <w:jc w:val="center"/>
                               </w:pPr>
+                              <w:r>
+                                <w:t>Thuộc</w:t>
+                              </w:r>
                             </w:p>
                           </w:txbxContent>
                         </wps:txbx>
@@ -526,8 +541,8 @@
                         <wps:cNvSpPr/>
                         <wps:spPr>
                           <a:xfrm>
-                            <a:off x="1581150" y="2114550"/>
-                            <a:ext cx="408305" cy="400050"/>
+                            <a:off x="1524000" y="2076449"/>
+                            <a:ext cx="514350" cy="476251"/>
                           </a:xfrm>
                           <a:prstGeom prst="ellipse">
                             <a:avLst/>
@@ -551,11 +566,14 @@
                           <w:txbxContent>
                             <w:p>
                               <w:pPr>
-                                <w:ind w:left="-284" w:right="-231"/>
+                                <w:ind w:left="-284" w:right="-360"/>
                                 <w:jc w:val="center"/>
                               </w:pPr>
                               <w:r>
                                 <w:t>Của</w:t>
+                              </w:r>
+                              <w:r>
+                                <w:t>2</w:t>
                               </w:r>
                             </w:p>
                           </w:txbxContent>
@@ -573,7 +591,7 @@
                         <wps:spPr>
                           <a:xfrm>
                             <a:off x="609600" y="1790700"/>
-                            <a:ext cx="461176" cy="295275"/>
+                            <a:ext cx="542925" cy="295275"/>
                           </a:xfrm>
                           <a:prstGeom prst="rect">
                             <a:avLst/>
@@ -600,7 +618,13 @@
                           <w:txbxContent>
                             <w:p>
                               <w:r>
+                                <w:t>(</w:t>
+                              </w:r>
+                              <w:r>
                                 <w:t>1,1</w:t>
+                              </w:r>
+                              <w:r>
+                                <w:t>)</w:t>
                               </w:r>
                             </w:p>
                           </w:txbxContent>
@@ -618,7 +642,7 @@
                         <wps:spPr>
                           <a:xfrm>
                             <a:off x="3019425" y="361950"/>
-                            <a:ext cx="461176" cy="295275"/>
+                            <a:ext cx="571500" cy="295275"/>
                           </a:xfrm>
                           <a:prstGeom prst="rect">
                             <a:avLst/>
@@ -645,7 +669,13 @@
                           <w:txbxContent>
                             <w:p>
                               <w:r>
+                                <w:t>(</w:t>
+                              </w:r>
+                              <w:r>
                                 <w:t>1,n</w:t>
+                              </w:r>
+                              <w:r>
+                                <w:t>)</w:t>
                               </w:r>
                             </w:p>
                           </w:txbxContent>
@@ -662,8 +692,8 @@
                         <wps:cNvSpPr txBox="1"/>
                         <wps:spPr>
                           <a:xfrm>
-                            <a:off x="3019425" y="1790700"/>
-                            <a:ext cx="461176" cy="295275"/>
+                            <a:off x="3019424" y="1790700"/>
+                            <a:ext cx="561975" cy="295275"/>
                           </a:xfrm>
                           <a:prstGeom prst="rect">
                             <a:avLst/>
@@ -690,7 +720,13 @@
                           <w:txbxContent>
                             <w:p>
                               <w:r>
+                                <w:t>(</w:t>
+                              </w:r>
+                              <w:r>
                                 <w:t>1,1</w:t>
+                              </w:r>
+                              <w:r>
+                                <w:t>)</w:t>
                               </w:r>
                             </w:p>
                           </w:txbxContent>
@@ -707,12 +743,13 @@
                         <wps:cNvSpPr txBox="1"/>
                         <wps:spPr>
                           <a:xfrm>
-                            <a:off x="1085850" y="1990725"/>
-                            <a:ext cx="461176" cy="294198"/>
+                            <a:off x="1085849" y="1990725"/>
+                            <a:ext cx="571501" cy="294198"/>
                           </a:xfrm>
                           <a:prstGeom prst="rect">
                             <a:avLst/>
                           </a:prstGeom>
+                          <a:noFill/>
                           <a:ln>
                             <a:noFill/>
                           </a:ln>
@@ -735,7 +772,13 @@
                           <w:txbxContent>
                             <w:p>
                               <w:r>
+                                <w:t>(</w:t>
+                              </w:r>
+                              <w:r>
                                 <w:t>1,n</w:t>
+                              </w:r>
+                              <w:r>
+                                <w:t>)</w:t>
                               </w:r>
                             </w:p>
                           </w:txbxContent>
@@ -753,7 +796,7 @@
                         <wps:spPr>
                           <a:xfrm>
                             <a:off x="2038350" y="1971675"/>
-                            <a:ext cx="276860" cy="295275"/>
+                            <a:ext cx="381000" cy="295275"/>
                           </a:xfrm>
                           <a:prstGeom prst="rect">
                             <a:avLst/>
@@ -783,7 +826,13 @@
                                 <w:ind w:left="-142" w:right="-354"/>
                               </w:pPr>
                               <w:r>
+                                <w:t>(</w:t>
+                              </w:r>
+                              <w:r>
                                 <w:t>1,1</w:t>
+                              </w:r>
+                              <w:r>
+                                <w:t>)</w:t>
                               </w:r>
                             </w:p>
                           </w:txbxContent>
@@ -800,8 +849,8 @@
                         <wps:cNvSpPr txBox="1"/>
                         <wps:spPr>
                           <a:xfrm>
-                            <a:off x="3057525" y="2600325"/>
-                            <a:ext cx="276860" cy="295275"/>
+                            <a:off x="3057524" y="2600325"/>
+                            <a:ext cx="352425" cy="295275"/>
                           </a:xfrm>
                           <a:prstGeom prst="rect">
                             <a:avLst/>
@@ -831,7 +880,13 @@
                                 <w:ind w:left="-142" w:right="-354"/>
                               </w:pPr>
                               <w:r>
+                                <w:t>(</w:t>
+                              </w:r>
+                              <w:r>
                                 <w:t>1,n</w:t>
+                              </w:r>
+                              <w:r>
+                                <w:t>)</w:t>
                               </w:r>
                             </w:p>
                           </w:txbxContent>
@@ -848,8 +903,8 @@
                         <wps:cNvSpPr txBox="1"/>
                         <wps:spPr>
                           <a:xfrm>
-                            <a:off x="3790950" y="3333750"/>
-                            <a:ext cx="276860" cy="295275"/>
+                            <a:off x="3790949" y="3333750"/>
+                            <a:ext cx="376555" cy="295275"/>
                           </a:xfrm>
                           <a:prstGeom prst="rect">
                             <a:avLst/>
@@ -879,7 +934,13 @@
                                 <w:ind w:left="-142" w:right="-354"/>
                               </w:pPr>
                               <w:r>
+                                <w:t>(</w:t>
+                              </w:r>
+                              <w:r>
                                 <w:t>1,n</w:t>
+                              </w:r>
+                              <w:r>
+                                <w:t>)</w:t>
                               </w:r>
                             </w:p>
                           </w:txbxContent>
@@ -891,15 +952,744 @@
                           <a:noAutofit/>
                         </wps:bodyPr>
                       </wps:wsp>
+                      <wps:wsp>
+                        <wps:cNvPr id="30" name="Rectangle 30"/>
+                        <wps:cNvSpPr/>
+                        <wps:spPr>
+                          <a:xfrm>
+                            <a:off x="4167504" y="1933575"/>
+                            <a:ext cx="933450" cy="304800"/>
+                          </a:xfrm>
+                          <a:prstGeom prst="rect">
+                            <a:avLst/>
+                          </a:prstGeom>
+                        </wps:spPr>
+                        <wps:style>
+                          <a:lnRef idx="2">
+                            <a:schemeClr val="dk1"/>
+                          </a:lnRef>
+                          <a:fillRef idx="1">
+                            <a:schemeClr val="lt1"/>
+                          </a:fillRef>
+                          <a:effectRef idx="0">
+                            <a:schemeClr val="dk1"/>
+                          </a:effectRef>
+                          <a:fontRef idx="minor">
+                            <a:schemeClr val="dk1"/>
+                          </a:fontRef>
+                        </wps:style>
+                        <wps:txbx>
+                          <w:txbxContent>
+                            <w:p>
+                              <w:pPr>
+                                <w:jc w:val="center"/>
+                              </w:pPr>
+                              <w:r>
+                                <w:t>CuaHang</w:t>
+                              </w:r>
+                            </w:p>
+                          </w:txbxContent>
+                        </wps:txbx>
+                        <wps:bodyPr rot="0" spcFirstLastPara="0" vertOverflow="overflow" horzOverflow="overflow" vert="horz" wrap="square" lIns="91440" tIns="45720" rIns="91440" bIns="45720" numCol="1" spcCol="0" rtlCol="0" fromWordArt="0" anchor="ctr" anchorCtr="0" forceAA="0" compatLnSpc="1">
+                          <a:prstTxWarp prst="textNoShape">
+                            <a:avLst/>
+                          </a:prstTxWarp>
+                          <a:noAutofit/>
+                        </wps:bodyPr>
+                      </wps:wsp>
+                      <wps:wsp>
+                        <wps:cNvPr id="31" name="Rectangle 31"/>
+                        <wps:cNvSpPr/>
+                        <wps:spPr>
+                          <a:xfrm>
+                            <a:off x="4205604" y="4981575"/>
+                            <a:ext cx="933450" cy="304800"/>
+                          </a:xfrm>
+                          <a:prstGeom prst="rect">
+                            <a:avLst/>
+                          </a:prstGeom>
+                        </wps:spPr>
+                        <wps:style>
+                          <a:lnRef idx="2">
+                            <a:schemeClr val="dk1"/>
+                          </a:lnRef>
+                          <a:fillRef idx="1">
+                            <a:schemeClr val="lt1"/>
+                          </a:fillRef>
+                          <a:effectRef idx="0">
+                            <a:schemeClr val="dk1"/>
+                          </a:effectRef>
+                          <a:fontRef idx="minor">
+                            <a:schemeClr val="dk1"/>
+                          </a:fontRef>
+                        </wps:style>
+                        <wps:txbx>
+                          <w:txbxContent>
+                            <w:p>
+                              <w:pPr>
+                                <w:jc w:val="center"/>
+                              </w:pPr>
+                              <w:r>
+                                <w:t>LoaiSP</w:t>
+                              </w:r>
+                            </w:p>
+                          </w:txbxContent>
+                        </wps:txbx>
+                        <wps:bodyPr rot="0" spcFirstLastPara="0" vertOverflow="overflow" horzOverflow="overflow" vert="horz" wrap="square" lIns="91440" tIns="45720" rIns="91440" bIns="45720" numCol="1" spcCol="0" rtlCol="0" fromWordArt="0" anchor="ctr" anchorCtr="0" forceAA="0" compatLnSpc="1">
+                          <a:prstTxWarp prst="textNoShape">
+                            <a:avLst/>
+                          </a:prstTxWarp>
+                          <a:noAutofit/>
+                        </wps:bodyPr>
+                      </wps:wsp>
+                      <wps:wsp>
+                        <wps:cNvPr id="32" name="Oval 32"/>
+                        <wps:cNvSpPr/>
+                        <wps:spPr>
+                          <a:xfrm>
+                            <a:off x="4410075" y="4181474"/>
+                            <a:ext cx="514350" cy="476251"/>
+                          </a:xfrm>
+                          <a:prstGeom prst="ellipse">
+                            <a:avLst/>
+                          </a:prstGeom>
+                        </wps:spPr>
+                        <wps:style>
+                          <a:lnRef idx="2">
+                            <a:schemeClr val="dk1"/>
+                          </a:lnRef>
+                          <a:fillRef idx="1">
+                            <a:schemeClr val="lt1"/>
+                          </a:fillRef>
+                          <a:effectRef idx="0">
+                            <a:schemeClr val="dk1"/>
+                          </a:effectRef>
+                          <a:fontRef idx="minor">
+                            <a:schemeClr val="dk1"/>
+                          </a:fontRef>
+                        </wps:style>
+                        <wps:txbx>
+                          <w:txbxContent>
+                            <w:p>
+                              <w:pPr>
+                                <w:ind w:left="-284" w:right="-360"/>
+                                <w:jc w:val="center"/>
+                              </w:pPr>
+                              <w:r>
+                                <w:t>Của3</w:t>
+                              </w:r>
+                            </w:p>
+                          </w:txbxContent>
+                        </wps:txbx>
+                        <wps:bodyPr rot="0" spcFirstLastPara="0" vertOverflow="overflow" horzOverflow="overflow" vert="horz" wrap="square" lIns="91440" tIns="45720" rIns="91440" bIns="45720" numCol="1" spcCol="0" rtlCol="0" fromWordArt="0" anchor="ctr" anchorCtr="0" forceAA="0" compatLnSpc="1">
+                          <a:prstTxWarp prst="textNoShape">
+                            <a:avLst/>
+                          </a:prstTxWarp>
+                          <a:noAutofit/>
+                        </wps:bodyPr>
+                      </wps:wsp>
+                      <wps:wsp>
+                        <wps:cNvPr id="33" name="Straight Connector 33"/>
+                        <wps:cNvCnPr>
+                          <a:stCxn id="32" idx="4"/>
+                          <a:endCxn id="31" idx="0"/>
+                        </wps:cNvCnPr>
+                        <wps:spPr>
+                          <a:xfrm>
+                            <a:off x="4667250" y="4657725"/>
+                            <a:ext cx="5079" cy="323850"/>
+                          </a:xfrm>
+                          <a:prstGeom prst="line">
+                            <a:avLst/>
+                          </a:prstGeom>
+                          <a:ln w="12700">
+                            <a:solidFill>
+                              <a:schemeClr val="tx1"/>
+                            </a:solidFill>
+                          </a:ln>
+                        </wps:spPr>
+                        <wps:style>
+                          <a:lnRef idx="1">
+                            <a:schemeClr val="dk1"/>
+                          </a:lnRef>
+                          <a:fillRef idx="0">
+                            <a:schemeClr val="dk1"/>
+                          </a:fillRef>
+                          <a:effectRef idx="0">
+                            <a:schemeClr val="dk1"/>
+                          </a:effectRef>
+                          <a:fontRef idx="minor">
+                            <a:schemeClr val="tx1"/>
+                          </a:fontRef>
+                        </wps:style>
+                        <wps:bodyPr/>
+                      </wps:wsp>
+                      <wps:wsp>
+                        <wps:cNvPr id="34" name="Straight Connector 34"/>
+                        <wps:cNvCnPr>
+                          <a:stCxn id="1" idx="2"/>
+                        </wps:cNvCnPr>
+                        <wps:spPr>
+                          <a:xfrm flipH="1">
+                            <a:off x="4634229" y="3781425"/>
+                            <a:ext cx="4446" cy="400050"/>
+                          </a:xfrm>
+                          <a:prstGeom prst="line">
+                            <a:avLst/>
+                          </a:prstGeom>
+                          <a:ln w="12700">
+                            <a:solidFill>
+                              <a:schemeClr val="tx1"/>
+                            </a:solidFill>
+                          </a:ln>
+                        </wps:spPr>
+                        <wps:style>
+                          <a:lnRef idx="1">
+                            <a:schemeClr val="dk1"/>
+                          </a:lnRef>
+                          <a:fillRef idx="0">
+                            <a:schemeClr val="dk1"/>
+                          </a:fillRef>
+                          <a:effectRef idx="0">
+                            <a:schemeClr val="dk1"/>
+                          </a:effectRef>
+                          <a:fontRef idx="minor">
+                            <a:schemeClr val="tx1"/>
+                          </a:fontRef>
+                        </wps:style>
+                        <wps:bodyPr/>
+                      </wps:wsp>
+                      <wps:wsp>
+                        <wps:cNvPr id="35" name="Oval 35"/>
+                        <wps:cNvSpPr/>
+                        <wps:spPr>
+                          <a:xfrm>
+                            <a:off x="4343400" y="2666999"/>
+                            <a:ext cx="514350" cy="476251"/>
+                          </a:xfrm>
+                          <a:prstGeom prst="ellipse">
+                            <a:avLst/>
+                          </a:prstGeom>
+                        </wps:spPr>
+                        <wps:style>
+                          <a:lnRef idx="2">
+                            <a:schemeClr val="dk1"/>
+                          </a:lnRef>
+                          <a:fillRef idx="1">
+                            <a:schemeClr val="lt1"/>
+                          </a:fillRef>
+                          <a:effectRef idx="0">
+                            <a:schemeClr val="dk1"/>
+                          </a:effectRef>
+                          <a:fontRef idx="minor">
+                            <a:schemeClr val="dk1"/>
+                          </a:fontRef>
+                        </wps:style>
+                        <wps:txbx>
+                          <w:txbxContent>
+                            <w:p>
+                              <w:pPr>
+                                <w:ind w:left="-284" w:right="-360"/>
+                                <w:jc w:val="center"/>
+                              </w:pPr>
+                              <w:r>
+                                <w:t>Của4</w:t>
+                              </w:r>
+                            </w:p>
+                          </w:txbxContent>
+                        </wps:txbx>
+                        <wps:bodyPr rot="0" spcFirstLastPara="0" vertOverflow="overflow" horzOverflow="overflow" vert="horz" wrap="square" lIns="91440" tIns="45720" rIns="91440" bIns="45720" numCol="1" spcCol="0" rtlCol="0" fromWordArt="0" anchor="ctr" anchorCtr="0" forceAA="0" compatLnSpc="1">
+                          <a:prstTxWarp prst="textNoShape">
+                            <a:avLst/>
+                          </a:prstTxWarp>
+                          <a:noAutofit/>
+                        </wps:bodyPr>
+                      </wps:wsp>
+                      <wps:wsp>
+                        <wps:cNvPr id="36" name="Straight Connector 36"/>
+                        <wps:cNvCnPr>
+                          <a:stCxn id="35" idx="4"/>
+                        </wps:cNvCnPr>
+                        <wps:spPr>
+                          <a:xfrm>
+                            <a:off x="4600575" y="3143250"/>
+                            <a:ext cx="5079" cy="323850"/>
+                          </a:xfrm>
+                          <a:prstGeom prst="line">
+                            <a:avLst/>
+                          </a:prstGeom>
+                          <a:ln w="12700">
+                            <a:solidFill>
+                              <a:schemeClr val="tx1"/>
+                            </a:solidFill>
+                          </a:ln>
+                        </wps:spPr>
+                        <wps:style>
+                          <a:lnRef idx="1">
+                            <a:schemeClr val="dk1"/>
+                          </a:lnRef>
+                          <a:fillRef idx="0">
+                            <a:schemeClr val="dk1"/>
+                          </a:fillRef>
+                          <a:effectRef idx="0">
+                            <a:schemeClr val="dk1"/>
+                          </a:effectRef>
+                          <a:fontRef idx="minor">
+                            <a:schemeClr val="tx1"/>
+                          </a:fontRef>
+                        </wps:style>
+                        <wps:bodyPr/>
+                      </wps:wsp>
+                      <wps:wsp>
+                        <wps:cNvPr id="37" name="Straight Connector 37"/>
+                        <wps:cNvCnPr/>
+                        <wps:spPr>
+                          <a:xfrm flipH="1">
+                            <a:off x="4567554" y="2266950"/>
+                            <a:ext cx="4446" cy="400050"/>
+                          </a:xfrm>
+                          <a:prstGeom prst="line">
+                            <a:avLst/>
+                          </a:prstGeom>
+                          <a:ln w="12700">
+                            <a:solidFill>
+                              <a:schemeClr val="tx1"/>
+                            </a:solidFill>
+                          </a:ln>
+                        </wps:spPr>
+                        <wps:style>
+                          <a:lnRef idx="1">
+                            <a:schemeClr val="dk1"/>
+                          </a:lnRef>
+                          <a:fillRef idx="0">
+                            <a:schemeClr val="dk1"/>
+                          </a:fillRef>
+                          <a:effectRef idx="0">
+                            <a:schemeClr val="dk1"/>
+                          </a:effectRef>
+                          <a:fontRef idx="minor">
+                            <a:schemeClr val="tx1"/>
+                          </a:fontRef>
+                        </wps:style>
+                        <wps:bodyPr/>
+                      </wps:wsp>
+                      <wps:wsp>
+                        <wps:cNvPr id="38" name="Oval 38"/>
+                        <wps:cNvSpPr/>
+                        <wps:spPr>
+                          <a:xfrm>
+                            <a:off x="4324350" y="1142999"/>
+                            <a:ext cx="514350" cy="476251"/>
+                          </a:xfrm>
+                          <a:prstGeom prst="ellipse">
+                            <a:avLst/>
+                          </a:prstGeom>
+                        </wps:spPr>
+                        <wps:style>
+                          <a:lnRef idx="2">
+                            <a:schemeClr val="dk1"/>
+                          </a:lnRef>
+                          <a:fillRef idx="1">
+                            <a:schemeClr val="lt1"/>
+                          </a:fillRef>
+                          <a:effectRef idx="0">
+                            <a:schemeClr val="dk1"/>
+                          </a:effectRef>
+                          <a:fontRef idx="minor">
+                            <a:schemeClr val="dk1"/>
+                          </a:fontRef>
+                        </wps:style>
+                        <wps:txbx>
+                          <w:txbxContent>
+                            <w:p>
+                              <w:pPr>
+                                <w:ind w:left="-284" w:right="-360"/>
+                                <w:jc w:val="center"/>
+                              </w:pPr>
+                              <w:r>
+                                <w:t>Của5</w:t>
+                              </w:r>
+                            </w:p>
+                          </w:txbxContent>
+                        </wps:txbx>
+                        <wps:bodyPr rot="0" spcFirstLastPara="0" vertOverflow="overflow" horzOverflow="overflow" vert="horz" wrap="square" lIns="91440" tIns="45720" rIns="91440" bIns="45720" numCol="1" spcCol="0" rtlCol="0" fromWordArt="0" anchor="ctr" anchorCtr="0" forceAA="0" compatLnSpc="1">
+                          <a:prstTxWarp prst="textNoShape">
+                            <a:avLst/>
+                          </a:prstTxWarp>
+                          <a:noAutofit/>
+                        </wps:bodyPr>
+                      </wps:wsp>
+                      <wps:wsp>
+                        <wps:cNvPr id="39" name="Straight Connector 39"/>
+                        <wps:cNvCnPr>
+                          <a:stCxn id="38" idx="4"/>
+                        </wps:cNvCnPr>
+                        <wps:spPr>
+                          <a:xfrm>
+                            <a:off x="4581525" y="1619250"/>
+                            <a:ext cx="5079" cy="323850"/>
+                          </a:xfrm>
+                          <a:prstGeom prst="line">
+                            <a:avLst/>
+                          </a:prstGeom>
+                          <a:ln w="12700">
+                            <a:solidFill>
+                              <a:schemeClr val="tx1"/>
+                            </a:solidFill>
+                          </a:ln>
+                        </wps:spPr>
+                        <wps:style>
+                          <a:lnRef idx="1">
+                            <a:schemeClr val="dk1"/>
+                          </a:lnRef>
+                          <a:fillRef idx="0">
+                            <a:schemeClr val="dk1"/>
+                          </a:fillRef>
+                          <a:effectRef idx="0">
+                            <a:schemeClr val="dk1"/>
+                          </a:effectRef>
+                          <a:fontRef idx="minor">
+                            <a:schemeClr val="tx1"/>
+                          </a:fontRef>
+                        </wps:style>
+                        <wps:bodyPr/>
+                      </wps:wsp>
+                      <wps:wsp>
+                        <wps:cNvPr id="40" name="Straight Connector 40"/>
+                        <wps:cNvCnPr/>
+                        <wps:spPr>
+                          <a:xfrm flipH="1">
+                            <a:off x="4548504" y="742950"/>
+                            <a:ext cx="4446" cy="400050"/>
+                          </a:xfrm>
+                          <a:prstGeom prst="line">
+                            <a:avLst/>
+                          </a:prstGeom>
+                          <a:ln w="12700">
+                            <a:solidFill>
+                              <a:schemeClr val="tx1"/>
+                            </a:solidFill>
+                          </a:ln>
+                        </wps:spPr>
+                        <wps:style>
+                          <a:lnRef idx="1">
+                            <a:schemeClr val="dk1"/>
+                          </a:lnRef>
+                          <a:fillRef idx="0">
+                            <a:schemeClr val="dk1"/>
+                          </a:fillRef>
+                          <a:effectRef idx="0">
+                            <a:schemeClr val="dk1"/>
+                          </a:effectRef>
+                          <a:fontRef idx="minor">
+                            <a:schemeClr val="tx1"/>
+                          </a:fontRef>
+                        </wps:style>
+                        <wps:bodyPr/>
+                      </wps:wsp>
+                      <wps:wsp>
+                        <wps:cNvPr id="41" name="Text Box 41"/>
+                        <wps:cNvSpPr txBox="1"/>
+                        <wps:spPr>
+                          <a:xfrm>
+                            <a:off x="4767571" y="2303813"/>
+                            <a:ext cx="352425" cy="295275"/>
+                          </a:xfrm>
+                          <a:prstGeom prst="rect">
+                            <a:avLst/>
+                          </a:prstGeom>
+                          <a:ln>
+                            <a:noFill/>
+                          </a:ln>
+                        </wps:spPr>
+                        <wps:style>
+                          <a:lnRef idx="2">
+                            <a:schemeClr val="accent3"/>
+                          </a:lnRef>
+                          <a:fillRef idx="1">
+                            <a:schemeClr val="lt1"/>
+                          </a:fillRef>
+                          <a:effectRef idx="0">
+                            <a:schemeClr val="accent3"/>
+                          </a:effectRef>
+                          <a:fontRef idx="minor">
+                            <a:schemeClr val="dk1"/>
+                          </a:fontRef>
+                        </wps:style>
+                        <wps:txbx>
+                          <w:txbxContent>
+                            <w:p>
+                              <w:pPr>
+                                <w:ind w:left="-142" w:right="-354"/>
+                              </w:pPr>
+                              <w:r>
+                                <w:t>(1,n)</w:t>
+                              </w:r>
+                            </w:p>
+                          </w:txbxContent>
+                        </wps:txbx>
+                        <wps:bodyPr rot="0" spcFirstLastPara="0" vertOverflow="overflow" horzOverflow="overflow" vert="horz" wrap="square" lIns="91440" tIns="45720" rIns="91440" bIns="45720" numCol="1" spcCol="0" rtlCol="0" fromWordArt="0" anchor="t" anchorCtr="0" forceAA="0" compatLnSpc="1">
+                          <a:prstTxWarp prst="textNoShape">
+                            <a:avLst/>
+                          </a:prstTxWarp>
+                          <a:noAutofit/>
+                        </wps:bodyPr>
+                      </wps:wsp>
+                      <wps:wsp>
+                        <wps:cNvPr id="42" name="Text Box 42"/>
+                        <wps:cNvSpPr txBox="1"/>
+                        <wps:spPr>
+                          <a:xfrm>
+                            <a:off x="4786627" y="3181350"/>
+                            <a:ext cx="352425" cy="295275"/>
+                          </a:xfrm>
+                          <a:prstGeom prst="rect">
+                            <a:avLst/>
+                          </a:prstGeom>
+                          <a:ln>
+                            <a:noFill/>
+                          </a:ln>
+                        </wps:spPr>
+                        <wps:style>
+                          <a:lnRef idx="2">
+                            <a:schemeClr val="accent3"/>
+                          </a:lnRef>
+                          <a:fillRef idx="1">
+                            <a:schemeClr val="lt1"/>
+                          </a:fillRef>
+                          <a:effectRef idx="0">
+                            <a:schemeClr val="accent3"/>
+                          </a:effectRef>
+                          <a:fontRef idx="minor">
+                            <a:schemeClr val="dk1"/>
+                          </a:fontRef>
+                        </wps:style>
+                        <wps:txbx>
+                          <w:txbxContent>
+                            <w:p>
+                              <w:pPr>
+                                <w:ind w:left="-142" w:right="-354"/>
+                              </w:pPr>
+                              <w:r>
+                                <w:t>(1,1)</w:t>
+                              </w:r>
+                            </w:p>
+                          </w:txbxContent>
+                        </wps:txbx>
+                        <wps:bodyPr rot="0" spcFirstLastPara="0" vertOverflow="overflow" horzOverflow="overflow" vert="horz" wrap="square" lIns="91440" tIns="45720" rIns="91440" bIns="45720" numCol="1" spcCol="0" rtlCol="0" fromWordArt="0" anchor="t" anchorCtr="0" forceAA="0" compatLnSpc="1">
+                          <a:prstTxWarp prst="textNoShape">
+                            <a:avLst/>
+                          </a:prstTxWarp>
+                          <a:noAutofit/>
+                        </wps:bodyPr>
+                      </wps:wsp>
+                      <wps:wsp>
+                        <wps:cNvPr id="43" name="Text Box 43"/>
+                        <wps:cNvSpPr txBox="1"/>
+                        <wps:spPr>
+                          <a:xfrm>
+                            <a:off x="4767573" y="3905745"/>
+                            <a:ext cx="352425" cy="295275"/>
+                          </a:xfrm>
+                          <a:prstGeom prst="rect">
+                            <a:avLst/>
+                          </a:prstGeom>
+                          <a:ln>
+                            <a:noFill/>
+                          </a:ln>
+                        </wps:spPr>
+                        <wps:style>
+                          <a:lnRef idx="2">
+                            <a:schemeClr val="accent3"/>
+                          </a:lnRef>
+                          <a:fillRef idx="1">
+                            <a:schemeClr val="lt1"/>
+                          </a:fillRef>
+                          <a:effectRef idx="0">
+                            <a:schemeClr val="accent3"/>
+                          </a:effectRef>
+                          <a:fontRef idx="minor">
+                            <a:schemeClr val="dk1"/>
+                          </a:fontRef>
+                        </wps:style>
+                        <wps:txbx>
+                          <w:txbxContent>
+                            <w:p>
+                              <w:pPr>
+                                <w:ind w:left="-142" w:right="-354"/>
+                              </w:pPr>
+                              <w:r>
+                                <w:t>(1,1)</w:t>
+                              </w:r>
+                            </w:p>
+                          </w:txbxContent>
+                        </wps:txbx>
+                        <wps:bodyPr rot="0" spcFirstLastPara="0" vertOverflow="overflow" horzOverflow="overflow" vert="horz" wrap="square" lIns="91440" tIns="45720" rIns="91440" bIns="45720" numCol="1" spcCol="0" rtlCol="0" fromWordArt="0" anchor="t" anchorCtr="0" forceAA="0" compatLnSpc="1">
+                          <a:prstTxWarp prst="textNoShape">
+                            <a:avLst/>
+                          </a:prstTxWarp>
+                          <a:noAutofit/>
+                        </wps:bodyPr>
+                      </wps:wsp>
+                      <wps:wsp>
+                        <wps:cNvPr id="44" name="Text Box 44"/>
+                        <wps:cNvSpPr txBox="1"/>
+                        <wps:spPr>
+                          <a:xfrm>
+                            <a:off x="4815074" y="4630142"/>
+                            <a:ext cx="352425" cy="295275"/>
+                          </a:xfrm>
+                          <a:prstGeom prst="rect">
+                            <a:avLst/>
+                          </a:prstGeom>
+                          <a:ln>
+                            <a:noFill/>
+                          </a:ln>
+                        </wps:spPr>
+                        <wps:style>
+                          <a:lnRef idx="2">
+                            <a:schemeClr val="accent3"/>
+                          </a:lnRef>
+                          <a:fillRef idx="1">
+                            <a:schemeClr val="lt1"/>
+                          </a:fillRef>
+                          <a:effectRef idx="0">
+                            <a:schemeClr val="accent3"/>
+                          </a:effectRef>
+                          <a:fontRef idx="minor">
+                            <a:schemeClr val="dk1"/>
+                          </a:fontRef>
+                        </wps:style>
+                        <wps:txbx>
+                          <w:txbxContent>
+                            <w:p>
+                              <w:pPr>
+                                <w:ind w:left="-142" w:right="-354"/>
+                              </w:pPr>
+                              <w:r>
+                                <w:t>(1,n)</w:t>
+                              </w:r>
+                            </w:p>
+                          </w:txbxContent>
+                        </wps:txbx>
+                        <wps:bodyPr rot="0" spcFirstLastPara="0" vertOverflow="overflow" horzOverflow="overflow" vert="horz" wrap="square" lIns="91440" tIns="45720" rIns="91440" bIns="45720" numCol="1" spcCol="0" rtlCol="0" fromWordArt="0" anchor="t" anchorCtr="0" forceAA="0" compatLnSpc="1">
+                          <a:prstTxWarp prst="textNoShape">
+                            <a:avLst/>
+                          </a:prstTxWarp>
+                          <a:noAutofit/>
+                        </wps:bodyPr>
+                      </wps:wsp>
+                      <wps:wsp>
+                        <wps:cNvPr id="45" name="Text Box 45"/>
+                        <wps:cNvSpPr txBox="1"/>
+                        <wps:spPr>
+                          <a:xfrm>
+                            <a:off x="4720070" y="1567543"/>
+                            <a:ext cx="352425" cy="295275"/>
+                          </a:xfrm>
+                          <a:prstGeom prst="rect">
+                            <a:avLst/>
+                          </a:prstGeom>
+                          <a:ln>
+                            <a:noFill/>
+                          </a:ln>
+                        </wps:spPr>
+                        <wps:style>
+                          <a:lnRef idx="2">
+                            <a:schemeClr val="accent3"/>
+                          </a:lnRef>
+                          <a:fillRef idx="1">
+                            <a:schemeClr val="lt1"/>
+                          </a:fillRef>
+                          <a:effectRef idx="0">
+                            <a:schemeClr val="accent3"/>
+                          </a:effectRef>
+                          <a:fontRef idx="minor">
+                            <a:schemeClr val="dk1"/>
+                          </a:fontRef>
+                        </wps:style>
+                        <wps:txbx>
+                          <w:txbxContent>
+                            <w:p>
+                              <w:pPr>
+                                <w:ind w:left="-142" w:right="-354"/>
+                              </w:pPr>
+                              <w:r>
+                                <w:t>(1,1)</w:t>
+                              </w:r>
+                            </w:p>
+                          </w:txbxContent>
+                        </wps:txbx>
+                        <wps:bodyPr rot="0" spcFirstLastPara="0" vertOverflow="overflow" horzOverflow="overflow" vert="horz" wrap="square" lIns="91440" tIns="45720" rIns="91440" bIns="45720" numCol="1" spcCol="0" rtlCol="0" fromWordArt="0" anchor="t" anchorCtr="0" forceAA="0" compatLnSpc="1">
+                          <a:prstTxWarp prst="textNoShape">
+                            <a:avLst/>
+                          </a:prstTxWarp>
+                          <a:noAutofit/>
+                        </wps:bodyPr>
+                      </wps:wsp>
+                      <wps:wsp>
+                        <wps:cNvPr id="46" name="Text Box 46"/>
+                        <wps:cNvSpPr txBox="1"/>
+                        <wps:spPr>
+                          <a:xfrm>
+                            <a:off x="4731945" y="790574"/>
+                            <a:ext cx="352425" cy="295275"/>
+                          </a:xfrm>
+                          <a:prstGeom prst="rect">
+                            <a:avLst/>
+                          </a:prstGeom>
+                          <a:ln>
+                            <a:noFill/>
+                          </a:ln>
+                        </wps:spPr>
+                        <wps:style>
+                          <a:lnRef idx="2">
+                            <a:schemeClr val="accent3"/>
+                          </a:lnRef>
+                          <a:fillRef idx="1">
+                            <a:schemeClr val="lt1"/>
+                          </a:fillRef>
+                          <a:effectRef idx="0">
+                            <a:schemeClr val="accent3"/>
+                          </a:effectRef>
+                          <a:fontRef idx="minor">
+                            <a:schemeClr val="dk1"/>
+                          </a:fontRef>
+                        </wps:style>
+                        <wps:txbx>
+                          <w:txbxContent>
+                            <w:p>
+                              <w:pPr>
+                                <w:ind w:left="-142" w:right="-354"/>
+                              </w:pPr>
+                              <w:r>
+                                <w:t>(1,n)</w:t>
+                              </w:r>
+                            </w:p>
+                          </w:txbxContent>
+                        </wps:txbx>
+                        <wps:bodyPr rot="0" spcFirstLastPara="0" vertOverflow="overflow" horzOverflow="overflow" vert="horz" wrap="square" lIns="91440" tIns="45720" rIns="91440" bIns="45720" numCol="1" spcCol="0" rtlCol="0" fromWordArt="0" anchor="t" anchorCtr="0" forceAA="0" compatLnSpc="1">
+                          <a:prstTxWarp prst="textNoShape">
+                            <a:avLst/>
+                          </a:prstTxWarp>
+                          <a:noAutofit/>
+                        </wps:bodyPr>
+                      </wps:wsp>
                     </wpg:wgp>
                   </a:graphicData>
                 </a:graphic>
+                <wp14:sizeRelH relativeFrom="margin">
+                  <wp14:pctWidth>0</wp14:pctWidth>
+                </wp14:sizeRelH>
+                <wp14:sizeRelV relativeFrom="margin">
+                  <wp14:pctHeight>0</wp14:pctHeight>
+                </wp14:sizeRelV>
               </wp:anchor>
             </w:drawing>
           </mc:Choice>
           <mc:Fallback>
             <w:pict>
-              <v:group id="Group 29" o:spid="_x0000_s1026" style="position:absolute;margin-left:10.95pt;margin-top:27.35pt;width:410.25pt;height:303.75pt;z-index:251710464" coordsize="52101,38576" o:gfxdata="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">
+              <v:group w14:anchorId="6E910C2F" id="Group 29" o:spid="_x0000_s1026" style="position:absolute;margin-left:3.8pt;margin-top:27.3pt;width:413.65pt;height:416.25pt;z-index:251710464;mso-width-relative:margin;mso-height-relative:margin" coordorigin="-857" coordsize="52532,52863" o:gfxdata="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">
                 <v:rect id="Rectangle 1" o:spid="_x0000_s1027" style="position:absolute;left:41719;top:34766;width:9335;height:3048;visibility:visible;mso-wrap-style:square;v-text-anchor:middle" o:gfxdata="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" fillcolor="white [3201]" strokecolor="black [3200]" strokeweight="1pt">
                   <v:textbox>
                     <w:txbxContent>
@@ -914,17 +1704,20 @@
                     </w:txbxContent>
                   </v:textbox>
                 </v:rect>
-                <v:oval id="Oval 2" o:spid="_x0000_s1028" style="position:absolute;left:27051;top:8001;width:4083;height:4000;visibility:visible;mso-wrap-style:square;v-text-anchor:middle" o:gfxdata="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" fillcolor="white [3201]" strokecolor="black [3200]" strokeweight="1pt">
+                <v:oval id="Oval 2" o:spid="_x0000_s1028" style="position:absolute;left:26765;top:7905;width:4762;height:4287;visibility:visible;mso-wrap-style:square;v-text-anchor:middle" o:gfxdata="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" fillcolor="white [3201]" strokecolor="black [3200]" strokeweight="1pt">
                   <v:stroke joinstyle="miter"/>
                   <v:textbox>
                     <w:txbxContent>
                       <w:p>
                         <w:pPr>
-                          <w:ind w:left="-284" w:right="-231"/>
+                          <w:ind w:left="-284" w:right="-315"/>
                           <w:jc w:val="center"/>
                         </w:pPr>
                         <w:r>
                           <w:t>Của</w:t>
+                        </w:r>
+                        <w:r>
+                          <w:t>1</w:t>
                         </w:r>
                       </w:p>
                     </w:txbxContent>
@@ -934,18 +1727,27 @@
                   <v:stroke joinstyle="miter"/>
                   <v:path gradientshapeok="t" o:connecttype="rect"/>
                 </v:shapetype>
-                <v:shape id="Text Box 3" o:spid="_x0000_s1029" type="#_x0000_t202" style="position:absolute;left:6762;top:8001;width:4612;height:2952;visibility:visible;mso-wrap-style:square;v-text-anchor:top" o:gfxdata="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" fillcolor="white [3201]" stroked="f" strokeweight="1pt">
+                <v:shape id="Text Box 3" o:spid="_x0000_s1029" type="#_x0000_t202" style="position:absolute;left:6762;top:8001;width:5239;height:2952;visibility:visible;mso-wrap-style:square;v-text-anchor:top" o:gfxdata="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" fillcolor="white [3201]" stroked="f" strokeweight="1pt">
                   <v:textbox>
                     <w:txbxContent>
                       <w:p>
                         <w:r>
-                          <w:t>1,1</w:t>
+                          <w:t>(</w:t>
+                        </w:r>
+                        <w:r>
+                          <w:t>0</w:t>
+                        </w:r>
+                        <w:r>
+                          <w:t>,1</w:t>
+                        </w:r>
+                        <w:r>
+                          <w:t>)</w:t>
                         </w:r>
                       </w:p>
                     </w:txbxContent>
                   </v:textbox>
                 </v:shape>
-                <v:rect id="Rectangle 4" o:spid="_x0000_s1030" style="position:absolute;left:1238;top:21526;width:9334;height:3048;visibility:visible;mso-wrap-style:square;v-text-anchor:middle" o:gfxdata="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" fillcolor="white [3201]" strokecolor="black [3200]" strokeweight="1pt">
+                <v:rect id="Rectangle 4" o:spid="_x0000_s1030" style="position:absolute;left:1432;top:4381;width:9334;height:3048;visibility:visible;mso-wrap-style:square;v-text-anchor:middle" o:gfxdata="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" fillcolor="white [3201]" strokecolor="black [3200]" strokeweight="1pt">
                   <v:textbox>
                     <w:txbxContent>
                       <w:p>
@@ -987,7 +1789,7 @@
                     </w:txbxContent>
                   </v:textbox>
                 </v:rect>
-                <v:rect id="Rectangle 7" o:spid="_x0000_s1033" style="position:absolute;top:4095;width:11715;height:3048;visibility:visible;mso-wrap-style:square;v-text-anchor:middle" o:gfxdata="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" fillcolor="white [3201]" strokecolor="black [3200]" strokeweight="1pt">
+                <v:rect id="Rectangle 7" o:spid="_x0000_s1033" style="position:absolute;left:-857;top:21438;width:11715;height:3048;visibility:visible;mso-wrap-style:square;v-text-anchor:middle" o:gfxdata="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" fillcolor="white [3201]" strokecolor="black [3200]" strokeweight="1pt">
                   <v:textbox>
                     <w:txbxContent>
                       <w:p>
@@ -1001,7 +1803,7 @@
                     </w:txbxContent>
                   </v:textbox>
                 </v:rect>
-                <v:rect id="Rectangle 10" o:spid="_x0000_s1034" style="position:absolute;left:42767;top:9048;width:9334;height:3048;visibility:visible;mso-wrap-style:square;v-text-anchor:middle" o:gfxdata="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" fillcolor="white [3201]" strokecolor="black [3200]" strokeweight="1pt">
+                <v:rect id="Rectangle 10" o:spid="_x0000_s1034" style="position:absolute;left:41243;top:4286;width:9334;height:3048;visibility:visible;mso-wrap-style:square;v-text-anchor:middle" o:gfxdata="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" fillcolor="white [3201]" strokecolor="black [3200]" strokeweight="1pt">
                   <v:textbox>
                     <w:txbxContent>
                       <w:p>
@@ -1009,7 +1811,7 @@
                           <w:jc w:val="center"/>
                         </w:pPr>
                         <w:r>
-                          <w:t>KH_VIP</w:t>
+                          <w:t>KhuVuc</w:t>
                         </w:r>
                       </w:p>
                     </w:txbxContent>
@@ -1030,15 +1832,18 @@
                     </w:txbxContent>
                   </v:textbox>
                 </v:roundrect>
-                <v:oval id="Oval 14" o:spid="_x0000_s1036" style="position:absolute;left:3810;top:12287;width:4083;height:4000;visibility:visible;mso-wrap-style:square;v-text-anchor:middle" o:gfxdata="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" fillcolor="white [3201]" strokecolor="black [3200]" strokeweight="1pt">
+                <v:oval id="Oval 14" o:spid="_x0000_s1036" style="position:absolute;left:2667;top:12001;width:6191;height:4858;visibility:visible;mso-wrap-style:square;v-text-anchor:middle" o:gfxdata="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" fillcolor="white [3201]" strokecolor="black [3200]" strokeweight="1pt">
                   <v:stroke joinstyle="miter"/>
                   <v:textbox>
                     <w:txbxContent>
                       <w:p>
                         <w:pPr>
-                          <w:ind w:left="-284" w:right="-231"/>
+                          <w:ind w:left="-284" w:right="-255"/>
                           <w:jc w:val="center"/>
                         </w:pPr>
+                        <w:r>
+                          <w:t>Thuộc</w:t>
+                        </w:r>
                       </w:p>
                     </w:txbxContent>
                   </v:textbox>
@@ -1046,67 +1851,94 @@
                 <v:line id="Straight Connector 15" o:spid="_x0000_s1037" style="position:absolute;flip:x;visibility:visible;mso-wrap-style:square" from="29051,24479" to="29137,34744" o:connectortype="straight" o:gfxdata="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" strokecolor="black [3213]" strokeweight="1pt">
                   <v:stroke joinstyle="miter"/>
                 </v:line>
-                <v:oval id="Oval 18" o:spid="_x0000_s1038" style="position:absolute;left:15811;top:21145;width:4083;height:4001;visibility:visible;mso-wrap-style:square;v-text-anchor:middle" o:gfxdata="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" fillcolor="white [3201]" strokecolor="black [3200]" strokeweight="1pt">
+                <v:oval id="Oval 18" o:spid="_x0000_s1038" style="position:absolute;left:15240;top:20764;width:5143;height:4763;visibility:visible;mso-wrap-style:square;v-text-anchor:middle" o:gfxdata="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" fillcolor="white [3201]" strokecolor="black [3200]" strokeweight="1pt">
                   <v:stroke joinstyle="miter"/>
                   <v:textbox>
                     <w:txbxContent>
                       <w:p>
                         <w:pPr>
-                          <w:ind w:left="-284" w:right="-231"/>
+                          <w:ind w:left="-284" w:right="-360"/>
                           <w:jc w:val="center"/>
                         </w:pPr>
                         <w:r>
                           <w:t>Của</w:t>
+                        </w:r>
+                        <w:r>
+                          <w:t>2</w:t>
                         </w:r>
                       </w:p>
                     </w:txbxContent>
                   </v:textbox>
                 </v:oval>
-                <v:shape id="Text Box 22" o:spid="_x0000_s1039" type="#_x0000_t202" style="position:absolute;left:6096;top:17907;width:4611;height:2952;visibility:visible;mso-wrap-style:square;v-text-anchor:top" o:gfxdata="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" fillcolor="white [3201]" stroked="f" strokeweight="1pt">
+                <v:shape id="Text Box 22" o:spid="_x0000_s1039" type="#_x0000_t202" style="position:absolute;left:6096;top:17907;width:5429;height:2952;visibility:visible;mso-wrap-style:square;v-text-anchor:top" o:gfxdata="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" fillcolor="white [3201]" stroked="f" strokeweight="1pt">
                   <v:textbox>
                     <w:txbxContent>
                       <w:p>
                         <w:r>
+                          <w:t>(</w:t>
+                        </w:r>
+                        <w:r>
                           <w:t>1,1</w:t>
+                        </w:r>
+                        <w:r>
+                          <w:t>)</w:t>
                         </w:r>
                       </w:p>
                     </w:txbxContent>
                   </v:textbox>
                 </v:shape>
-                <v:shape id="Text Box 23" o:spid="_x0000_s1040" type="#_x0000_t202" style="position:absolute;left:30194;top:3619;width:4612;height:2953;visibility:visible;mso-wrap-style:square;v-text-anchor:top" o:gfxdata="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" fillcolor="white [3201]" stroked="f" strokeweight="1pt">
+                <v:shape id="Text Box 23" o:spid="_x0000_s1040" type="#_x0000_t202" style="position:absolute;left:30194;top:3619;width:5715;height:2953;visibility:visible;mso-wrap-style:square;v-text-anchor:top" o:gfxdata="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" fillcolor="white [3201]" stroked="f" strokeweight="1pt">
                   <v:textbox>
                     <w:txbxContent>
                       <w:p>
                         <w:r>
+                          <w:t>(</w:t>
+                        </w:r>
+                        <w:r>
                           <w:t>1,n</w:t>
+                        </w:r>
+                        <w:r>
+                          <w:t>)</w:t>
                         </w:r>
                       </w:p>
                     </w:txbxContent>
                   </v:textbox>
                 </v:shape>
-                <v:shape id="Text Box 24" o:spid="_x0000_s1041" type="#_x0000_t202" style="position:absolute;left:30194;top:17907;width:4612;height:2952;visibility:visible;mso-wrap-style:square;v-text-anchor:top" o:gfxdata="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" fillcolor="white [3201]" stroked="f" strokeweight="1pt">
+                <v:shape id="Text Box 24" o:spid="_x0000_s1041" type="#_x0000_t202" style="position:absolute;left:30194;top:17907;width:5619;height:2952;visibility:visible;mso-wrap-style:square;v-text-anchor:top" o:gfxdata="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" fillcolor="white [3201]" stroked="f" strokeweight="1pt">
                   <v:textbox>
                     <w:txbxContent>
                       <w:p>
                         <w:r>
+                          <w:t>(</w:t>
+                        </w:r>
+                        <w:r>
                           <w:t>1,1</w:t>
+                        </w:r>
+                        <w:r>
+                          <w:t>)</w:t>
                         </w:r>
                       </w:p>
                     </w:txbxContent>
                   </v:textbox>
                 </v:shape>
-                <v:shape id="Text Box 25" o:spid="_x0000_s1042" type="#_x0000_t202" style="position:absolute;left:10858;top:19907;width:4612;height:2942;visibility:visible;mso-wrap-style:square;v-text-anchor:top" o:gfxdata="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" fillcolor="white [3201]" stroked="f" strokeweight="1pt">
+                <v:shape id="Text Box 25" o:spid="_x0000_s1042" type="#_x0000_t202" style="position:absolute;left:10858;top:19907;width:5715;height:2942;visibility:visible;mso-wrap-style:square;v-text-anchor:top" o:gfxdata="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" filled="f" stroked="f" strokeweight="1pt">
                   <v:textbox>
                     <w:txbxContent>
                       <w:p>
                         <w:r>
+                          <w:t>(</w:t>
+                        </w:r>
+                        <w:r>
                           <w:t>1,n</w:t>
+                        </w:r>
+                        <w:r>
+                          <w:t>)</w:t>
                         </w:r>
                       </w:p>
                     </w:txbxContent>
                   </v:textbox>
                 </v:shape>
-                <v:shape id="Text Box 26" o:spid="_x0000_s1043" type="#_x0000_t202" style="position:absolute;left:20383;top:19716;width:2769;height:2953;visibility:visible;mso-wrap-style:square;v-text-anchor:top" o:gfxdata="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" fillcolor="white [3201]" stroked="f" strokeweight="1pt">
+                <v:shape id="Text Box 26" o:spid="_x0000_s1043" type="#_x0000_t202" style="position:absolute;left:20383;top:19716;width:3810;height:2953;visibility:visible;mso-wrap-style:square;v-text-anchor:top" o:gfxdata="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" fillcolor="white [3201]" stroked="f" strokeweight="1pt">
                   <v:textbox>
                     <w:txbxContent>
                       <w:p>
@@ -1114,13 +1946,19 @@
                           <w:ind w:left="-142" w:right="-354"/>
                         </w:pPr>
                         <w:r>
+                          <w:t>(</w:t>
+                        </w:r>
+                        <w:r>
                           <w:t>1,1</w:t>
+                        </w:r>
+                        <w:r>
+                          <w:t>)</w:t>
                         </w:r>
                       </w:p>
                     </w:txbxContent>
                   </v:textbox>
                 </v:shape>
-                <v:shape id="Text Box 27" o:spid="_x0000_s1044" type="#_x0000_t202" style="position:absolute;left:30575;top:26003;width:2768;height:2953;visibility:visible;mso-wrap-style:square;v-text-anchor:top" o:gfxdata="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" fillcolor="white [3201]" stroked="f" strokeweight="1pt">
+                <v:shape id="Text Box 27" o:spid="_x0000_s1044" type="#_x0000_t202" style="position:absolute;left:30575;top:26003;width:3524;height:2953;visibility:visible;mso-wrap-style:square;v-text-anchor:top" o:gfxdata="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" fillcolor="white [3201]" stroked="f" strokeweight="1pt">
                   <v:textbox>
                     <w:txbxContent>
                       <w:p>
@@ -1128,13 +1966,19 @@
                           <w:ind w:left="-142" w:right="-354"/>
                         </w:pPr>
                         <w:r>
+                          <w:t>(</w:t>
+                        </w:r>
+                        <w:r>
                           <w:t>1,n</w:t>
+                        </w:r>
+                        <w:r>
+                          <w:t>)</w:t>
                         </w:r>
                       </w:p>
                     </w:txbxContent>
                   </v:textbox>
                 </v:shape>
-                <v:shape id="Text Box 28" o:spid="_x0000_s1045" type="#_x0000_t202" style="position:absolute;left:37909;top:33337;width:2769;height:2953;visibility:visible;mso-wrap-style:square;v-text-anchor:top" o:gfxdata="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" fillcolor="white [3201]" stroked="f" strokeweight="1pt">
+                <v:shape id="Text Box 28" o:spid="_x0000_s1045" type="#_x0000_t202" style="position:absolute;left:37909;top:33337;width:3766;height:2953;visibility:visible;mso-wrap-style:square;v-text-anchor:top" o:gfxdata="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" fillcolor="white [3201]" stroked="f" strokeweight="1pt">
                   <v:textbox>
                     <w:txbxContent>
                       <w:p>
@@ -1142,7 +1986,191 @@
                           <w:ind w:left="-142" w:right="-354"/>
                         </w:pPr>
                         <w:r>
+                          <w:t>(</w:t>
+                        </w:r>
+                        <w:r>
                           <w:t>1,n</w:t>
+                        </w:r>
+                        <w:r>
+                          <w:t>)</w:t>
+                        </w:r>
+                      </w:p>
+                    </w:txbxContent>
+                  </v:textbox>
+                </v:shape>
+                <v:rect id="Rectangle 30" o:spid="_x0000_s1046" style="position:absolute;left:41675;top:19335;width:9334;height:3048;visibility:visible;mso-wrap-style:square;v-text-anchor:middle" o:gfxdata="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" fillcolor="white [3201]" strokecolor="black [3200]" strokeweight="1pt">
+                  <v:textbox>
+                    <w:txbxContent>
+                      <w:p>
+                        <w:pPr>
+                          <w:jc w:val="center"/>
+                        </w:pPr>
+                        <w:r>
+                          <w:t>CuaHang</w:t>
+                        </w:r>
+                      </w:p>
+                    </w:txbxContent>
+                  </v:textbox>
+                </v:rect>
+                <v:rect id="Rectangle 31" o:spid="_x0000_s1047" style="position:absolute;left:42056;top:49815;width:9334;height:3048;visibility:visible;mso-wrap-style:square;v-text-anchor:middle" o:gfxdata="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" fillcolor="white [3201]" strokecolor="black [3200]" strokeweight="1pt">
+                  <v:textbox>
+                    <w:txbxContent>
+                      <w:p>
+                        <w:pPr>
+                          <w:jc w:val="center"/>
+                        </w:pPr>
+                        <w:r>
+                          <w:t>LoaiSP</w:t>
+                        </w:r>
+                      </w:p>
+                    </w:txbxContent>
+                  </v:textbox>
+                </v:rect>
+                <v:oval id="Oval 32" o:spid="_x0000_s1048" style="position:absolute;left:44100;top:41814;width:5144;height:4763;visibility:visible;mso-wrap-style:square;v-text-anchor:middle" o:gfxdata="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" fillcolor="white [3201]" strokecolor="black [3200]" strokeweight="1pt">
+                  <v:stroke joinstyle="miter"/>
+                  <v:textbox>
+                    <w:txbxContent>
+                      <w:p>
+                        <w:pPr>
+                          <w:ind w:left="-284" w:right="-360"/>
+                          <w:jc w:val="center"/>
+                        </w:pPr>
+                        <w:r>
+                          <w:t>Của3</w:t>
+                        </w:r>
+                      </w:p>
+                    </w:txbxContent>
+                  </v:textbox>
+                </v:oval>
+                <v:line id="Straight Connector 33" o:spid="_x0000_s1049" style="position:absolute;visibility:visible;mso-wrap-style:square" from="46672,46577" to="46723,49815" o:connectortype="straight" o:gfxdata="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" strokecolor="black [3213]" strokeweight="1pt">
+                  <v:stroke joinstyle="miter"/>
+                </v:line>
+                <v:line id="Straight Connector 34" o:spid="_x0000_s1050" style="position:absolute;flip:x;visibility:visible;mso-wrap-style:square" from="46342,37814" to="46386,41814" o:connectortype="straight" o:gfxdata="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" strokecolor="black [3213]" strokeweight="1pt">
+                  <v:stroke joinstyle="miter"/>
+                </v:line>
+                <v:oval id="Oval 35" o:spid="_x0000_s1051" style="position:absolute;left:43434;top:26669;width:5143;height:4763;visibility:visible;mso-wrap-style:square;v-text-anchor:middle" o:gfxdata="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" fillcolor="white [3201]" strokecolor="black [3200]" strokeweight="1pt">
+                  <v:stroke joinstyle="miter"/>
+                  <v:textbox>
+                    <w:txbxContent>
+                      <w:p>
+                        <w:pPr>
+                          <w:ind w:left="-284" w:right="-360"/>
+                          <w:jc w:val="center"/>
+                        </w:pPr>
+                        <w:r>
+                          <w:t>Của4</w:t>
+                        </w:r>
+                      </w:p>
+                    </w:txbxContent>
+                  </v:textbox>
+                </v:oval>
+                <v:line id="Straight Connector 36" o:spid="_x0000_s1052" style="position:absolute;visibility:visible;mso-wrap-style:square" from="46005,31432" to="46056,34671" o:connectortype="straight" o:gfxdata="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" strokecolor="black [3213]" strokeweight="1pt">
+                  <v:stroke joinstyle="miter"/>
+                </v:line>
+                <v:line id="Straight Connector 37" o:spid="_x0000_s1053" style="position:absolute;flip:x;visibility:visible;mso-wrap-style:square" from="45675,22669" to="45720,26670" o:connectortype="straight" o:gfxdata="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" strokecolor="black [3213]" strokeweight="1pt">
+                  <v:stroke joinstyle="miter"/>
+                </v:line>
+                <v:oval id="Oval 38" o:spid="_x0000_s1054" style="position:absolute;left:43243;top:11429;width:5144;height:4763;visibility:visible;mso-wrap-style:square;v-text-anchor:middle" o:gfxdata="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" fillcolor="white [3201]" strokecolor="black [3200]" strokeweight="1pt">
+                  <v:stroke joinstyle="miter"/>
+                  <v:textbox>
+                    <w:txbxContent>
+                      <w:p>
+                        <w:pPr>
+                          <w:ind w:left="-284" w:right="-360"/>
+                          <w:jc w:val="center"/>
+                        </w:pPr>
+                        <w:r>
+                          <w:t>Của5</w:t>
+                        </w:r>
+                      </w:p>
+                    </w:txbxContent>
+                  </v:textbox>
+                </v:oval>
+                <v:line id="Straight Connector 39" o:spid="_x0000_s1055" style="position:absolute;visibility:visible;mso-wrap-style:square" from="45815,16192" to="45866,19431" o:connectortype="straight" o:gfxdata="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" strokecolor="black [3213]" strokeweight="1pt">
+                  <v:stroke joinstyle="miter"/>
+                </v:line>
+                <v:line id="Straight Connector 40" o:spid="_x0000_s1056" style="position:absolute;flip:x;visibility:visible;mso-wrap-style:square" from="45485,7429" to="45529,11430" o:connectortype="straight" o:gfxdata="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" strokecolor="black [3213]" strokeweight="1pt">
+                  <v:stroke joinstyle="miter"/>
+                </v:line>
+                <v:shape id="Text Box 41" o:spid="_x0000_s1057" type="#_x0000_t202" style="position:absolute;left:47675;top:23038;width:3524;height:2952;visibility:visible;mso-wrap-style:square;v-text-anchor:top" o:gfxdata="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" fillcolor="white [3201]" stroked="f" strokeweight="1pt">
+                  <v:textbox>
+                    <w:txbxContent>
+                      <w:p>
+                        <w:pPr>
+                          <w:ind w:left="-142" w:right="-354"/>
+                        </w:pPr>
+                        <w:r>
+                          <w:t>(1,n)</w:t>
+                        </w:r>
+                      </w:p>
+                    </w:txbxContent>
+                  </v:textbox>
+                </v:shape>
+                <v:shape id="Text Box 42" o:spid="_x0000_s1058" type="#_x0000_t202" style="position:absolute;left:47866;top:31813;width:3524;height:2953;visibility:visible;mso-wrap-style:square;v-text-anchor:top" o:gfxdata="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" fillcolor="white [3201]" stroked="f" strokeweight="1pt">
+                  <v:textbox>
+                    <w:txbxContent>
+                      <w:p>
+                        <w:pPr>
+                          <w:ind w:left="-142" w:right="-354"/>
+                        </w:pPr>
+                        <w:r>
+                          <w:t>(1,1)</w:t>
+                        </w:r>
+                      </w:p>
+                    </w:txbxContent>
+                  </v:textbox>
+                </v:shape>
+                <v:shape id="Text Box 43" o:spid="_x0000_s1059" type="#_x0000_t202" style="position:absolute;left:47675;top:39057;width:3524;height:2953;visibility:visible;mso-wrap-style:square;v-text-anchor:top" o:gfxdata="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" fillcolor="white [3201]" stroked="f" strokeweight="1pt">
+                  <v:textbox>
+                    <w:txbxContent>
+                      <w:p>
+                        <w:pPr>
+                          <w:ind w:left="-142" w:right="-354"/>
+                        </w:pPr>
+                        <w:r>
+                          <w:t>(1,1)</w:t>
+                        </w:r>
+                      </w:p>
+                    </w:txbxContent>
+                  </v:textbox>
+                </v:shape>
+                <v:shape id="Text Box 44" o:spid="_x0000_s1060" type="#_x0000_t202" style="position:absolute;left:48150;top:46301;width:3524;height:2953;visibility:visible;mso-wrap-style:square;v-text-anchor:top" o:gfxdata="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" fillcolor="white [3201]" stroked="f" strokeweight="1pt">
+                  <v:textbox>
+                    <w:txbxContent>
+                      <w:p>
+                        <w:pPr>
+                          <w:ind w:left="-142" w:right="-354"/>
+                        </w:pPr>
+                        <w:r>
+                          <w:t>(1,n)</w:t>
+                        </w:r>
+                      </w:p>
+                    </w:txbxContent>
+                  </v:textbox>
+                </v:shape>
+                <v:shape id="Text Box 45" o:spid="_x0000_s1061" type="#_x0000_t202" style="position:absolute;left:47200;top:15675;width:3524;height:2953;visibility:visible;mso-wrap-style:square;v-text-anchor:top" o:gfxdata="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" fillcolor="white [3201]" stroked="f" strokeweight="1pt">
+                  <v:textbox>
+                    <w:txbxContent>
+                      <w:p>
+                        <w:pPr>
+                          <w:ind w:left="-142" w:right="-354"/>
+                        </w:pPr>
+                        <w:r>
+                          <w:t>(1,1)</w:t>
+                        </w:r>
+                      </w:p>
+                    </w:txbxContent>
+                  </v:textbox>
+                </v:shape>
+                <v:shape id="Text Box 46" o:spid="_x0000_s1062" type="#_x0000_t202" style="position:absolute;left:47319;top:7905;width:3524;height:2953;visibility:visible;mso-wrap-style:square;v-text-anchor:top" o:gfxdata="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" fillcolor="white [3201]" stroked="f" strokeweight="1pt">
+                  <v:textbox>
+                    <w:txbxContent>
+                      <w:p>
+                        <w:pPr>
+                          <w:ind w:left="-142" w:right="-354"/>
+                        </w:pPr>
+                        <w:r>
+                          <w:t>(1,n)</w:t>
                         </w:r>
                       </w:p>
                     </w:txbxContent>
@@ -1160,7 +2188,7 @@
         <mc:AlternateContent>
           <mc:Choice Requires="wps">
             <w:drawing>
-              <wp:anchor distT="0" distB="0" distL="114300" distR="114300" simplePos="0" relativeHeight="251695104" behindDoc="0" locked="0" layoutInCell="1" allowOverlap="1" wp14:anchorId="61BC0495" wp14:editId="0508B946">
+              <wp:anchor distT="0" distB="0" distL="114300" distR="114300" simplePos="0" relativeHeight="251695104" behindDoc="0" locked="0" layoutInCell="1" allowOverlap="1" wp14:anchorId="112E6918" wp14:editId="3C8288DF">
                 <wp:simplePos x="0" y="0"/>
                 <wp:positionH relativeFrom="column">
                   <wp:posOffset>727406</wp:posOffset>
@@ -1220,7 +2248,7 @@
           </mc:Choice>
           <mc:Fallback>
             <w:pict>
-              <v:line w14:anchorId="2FA33860" id="Straight Connector 21" o:spid="_x0000_s1026" style="position:absolute;z-index:251695104;visibility:visible;mso-wrap-style:square;mso-width-percent:0;mso-height-percent:0;mso-wrap-distance-left:9pt;mso-wrap-distance-top:0;mso-wrap-distance-right:9pt;mso-wrap-distance-bottom:0;mso-position-horizontal:absolute;mso-position-horizontal-relative:text;mso-position-vertical:absolute;mso-position-vertical-relative:text;mso-width-percent:0;mso-height-percent:0;mso-width-relative:margin;mso-height-relative:margin" from="57.3pt,83.75pt" to="57.3pt,123.5pt" o:gfxdata="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" strokecolor="black [3213]" strokeweight="1pt">
+              <v:line w14:anchorId="5DC1482D" id="Straight Connector 21" o:spid="_x0000_s1026" style="position:absolute;z-index:251695104;visibility:visible;mso-wrap-style:square;mso-width-percent:0;mso-height-percent:0;mso-wrap-distance-left:9pt;mso-wrap-distance-top:0;mso-wrap-distance-right:9pt;mso-wrap-distance-bottom:0;mso-position-horizontal:absolute;mso-position-horizontal-relative:text;mso-position-vertical:absolute;mso-position-vertical-relative:text;mso-width-percent:0;mso-height-percent:0;mso-width-relative:margin;mso-height-relative:margin" from="57.3pt,83.75pt" to="57.3pt,123.5pt" o:gfxdata="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" strokecolor="black [3213]" strokeweight="1pt">
                 <v:stroke joinstyle="miter"/>
               </v:line>
             </w:pict>
@@ -1234,7 +2262,7 @@
         <mc:AlternateContent>
           <mc:Choice Requires="wps">
             <w:drawing>
-              <wp:anchor distT="0" distB="0" distL="114300" distR="114300" simplePos="0" relativeHeight="251693056" behindDoc="0" locked="0" layoutInCell="1" allowOverlap="1" wp14:anchorId="4EFF9481" wp14:editId="3DF0F5ED">
+              <wp:anchor distT="0" distB="0" distL="114300" distR="114300" simplePos="0" relativeHeight="251693056" behindDoc="0" locked="0" layoutInCell="1" allowOverlap="1" wp14:anchorId="6B15369A" wp14:editId="27DC9D65">
                 <wp:simplePos x="0" y="0"/>
                 <wp:positionH relativeFrom="column">
                   <wp:posOffset>720090</wp:posOffset>
@@ -1294,7 +2322,7 @@
           </mc:Choice>
           <mc:Fallback>
             <w:pict>
-              <v:line w14:anchorId="6EDFB934" id="Straight Connector 20" o:spid="_x0000_s1026" style="position:absolute;z-index:251693056;visibility:visible;mso-wrap-style:square;mso-width-percent:0;mso-height-percent:0;mso-wrap-distance-left:9pt;mso-wrap-distance-top:0;mso-wrap-distance-right:9pt;mso-wrap-distance-bottom:0;mso-position-horizontal:absolute;mso-position-horizontal-relative:text;mso-position-vertical:absolute;mso-position-vertical-relative:text;mso-width-percent:0;mso-height-percent:0;mso-width-relative:margin;mso-height-relative:margin" from="56.7pt,156.45pt" to="56.7pt,196.2pt" o:gfxdata="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" strokecolor="black [3213]" strokeweight="1pt">
+              <v:line w14:anchorId="0C6725E4" id="Straight Connector 20" o:spid="_x0000_s1026" style="position:absolute;z-index:251693056;visibility:visible;mso-wrap-style:square;mso-width-percent:0;mso-height-percent:0;mso-wrap-distance-left:9pt;mso-wrap-distance-top:0;mso-wrap-distance-right:9pt;mso-wrap-distance-bottom:0;mso-position-horizontal:absolute;mso-position-horizontal-relative:text;mso-position-vertical:absolute;mso-position-vertical-relative:text;mso-width-percent:0;mso-height-percent:0;mso-width-relative:margin;mso-height-relative:margin" from="56.7pt,156.45pt" to="56.7pt,196.2pt" o:gfxdata="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" strokecolor="black [3213]" strokeweight="1pt">
                 <v:stroke joinstyle="miter"/>
               </v:line>
             </w:pict>

</xml_diff>